<commit_message>
module-11 updated on 25.3.23 at 09:57am from home
</commit_message>
<xml_diff>
--- a/module-10_4/module-10_4.docx
+++ b/module-10_4/module-10_4.docx
@@ -59,14 +59,63 @@
           <w:sz w:val="24"/>
           <w:szCs w:val="24"/>
         </w:rPr>
-        <w:t xml:space="preserve">Project Name: </w:t>
-      </w:r>
-      <w:r>
-        <w:rPr>
-          <w:sz w:val="24"/>
-          <w:szCs w:val="24"/>
-        </w:rPr>
-        <w:t xml:space="preserve">Email &amp; Password validation using </w:t>
+        <w:t>[module</w:t>
+      </w:r>
+      <w:r>
+        <w:rPr>
+          <w:sz w:val="24"/>
+          <w:szCs w:val="24"/>
+        </w:rPr>
+        <w:t>-10_</w:t>
+      </w:r>
+      <w:r>
+        <w:rPr>
+          <w:sz w:val="24"/>
+          <w:szCs w:val="24"/>
+        </w:rPr>
+        <w:t>4</w:t>
+      </w:r>
+      <w:r>
+        <w:rPr>
+          <w:sz w:val="24"/>
+          <w:szCs w:val="24"/>
+        </w:rPr>
+        <w:t>:</w:t>
+      </w:r>
+      <w:r>
+        <w:rPr>
+          <w:sz w:val="24"/>
+          <w:szCs w:val="24"/>
+        </w:rPr>
+        <w:t xml:space="preserve"> </w:t>
+      </w:r>
+      <w:r>
+        <w:rPr>
+          <w:sz w:val="24"/>
+          <w:szCs w:val="24"/>
+        </w:rPr>
+        <w:t>module-10_</w:t>
+      </w:r>
+      <w:r>
+        <w:rPr>
+          <w:sz w:val="24"/>
+          <w:szCs w:val="24"/>
+        </w:rPr>
+        <w:t>4</w:t>
+      </w:r>
+      <w:r>
+        <w:rPr>
+          <w:sz w:val="24"/>
+          <w:szCs w:val="24"/>
+        </w:rPr>
+        <w:t xml:space="preserve"> is about </w:t>
+      </w:r>
+      <w:r>
+        <w:rPr>
+          <w:sz w:val="24"/>
+          <w:szCs w:val="24"/>
+        </w:rPr>
+        <w:t xml:space="preserve">react </w:t>
       </w:r>
       <w:proofErr w:type="spellStart"/>
       <w:r>
@@ -74,6 +123,52 @@
           <w:sz w:val="24"/>
           <w:szCs w:val="24"/>
         </w:rPr>
+        <w:t>useC</w:t>
+      </w:r>
+      <w:r>
+        <w:rPr>
+          <w:sz w:val="24"/>
+          <w:szCs w:val="24"/>
+        </w:rPr>
+        <w:t>ontext</w:t>
+      </w:r>
+      <w:proofErr w:type="spellEnd"/>
+      <w:r>
+        <w:rPr>
+          <w:sz w:val="24"/>
+          <w:szCs w:val="24"/>
+        </w:rPr>
+        <w:t xml:space="preserve"> hook</w:t>
+      </w:r>
+      <w:r>
+        <w:rPr>
+          <w:sz w:val="24"/>
+          <w:szCs w:val="24"/>
+        </w:rPr>
+        <w:t>.</w:t>
+      </w:r>
+    </w:p>
+    <w:p>
+      <w:pPr>
+        <w:spacing w:after="0" w:line="276" w:lineRule="auto"/>
+        <w:rPr>
+          <w:sz w:val="24"/>
+          <w:szCs w:val="24"/>
+        </w:rPr>
+      </w:pPr>
+      <w:r>
+        <w:rPr>
+          <w:sz w:val="24"/>
+          <w:szCs w:val="24"/>
+        </w:rPr>
+        <w:t xml:space="preserve">Project Name: Email &amp; Password validation using </w:t>
+      </w:r>
+      <w:proofErr w:type="spellStart"/>
+      <w:r>
+        <w:rPr>
+          <w:sz w:val="24"/>
+          <w:szCs w:val="24"/>
+        </w:rPr>
         <w:t>useReducer</w:t>
       </w:r>
       <w:proofErr w:type="spellEnd"/>
@@ -100,26 +195,21 @@
         </w:rPr>
         <w:t xml:space="preserve"> and passing the login status through react context.</w:t>
       </w:r>
-      <w:r>
-        <w:rPr>
-          <w:sz w:val="24"/>
-          <w:szCs w:val="24"/>
-        </w:rPr>
-        <w:br/>
-      </w:r>
-      <w:r>
-        <w:rPr>
-          <w:sz w:val="24"/>
-          <w:szCs w:val="24"/>
-        </w:rPr>
-        <w:t>[module</w:t>
-      </w:r>
-      <w:r>
-        <w:rPr>
-          <w:sz w:val="24"/>
-          <w:szCs w:val="24"/>
-        </w:rPr>
-        <w:t>-10_</w:t>
+    </w:p>
+    <w:p>
+      <w:pPr>
+        <w:spacing w:after="0" w:line="276" w:lineRule="auto"/>
+        <w:rPr>
+          <w:sz w:val="24"/>
+          <w:szCs w:val="24"/>
+        </w:rPr>
+      </w:pPr>
+      <w:r>
+        <w:rPr>
+          <w:sz w:val="24"/>
+          <w:szCs w:val="24"/>
+        </w:rPr>
+        <w:t>module 10_</w:t>
       </w:r>
       <w:r>
         <w:rPr>
@@ -133,42 +223,85 @@
           <w:sz w:val="24"/>
           <w:szCs w:val="24"/>
         </w:rPr>
-        <w:t>:</w:t>
-      </w:r>
-      <w:r>
-        <w:rPr>
-          <w:sz w:val="24"/>
-          <w:szCs w:val="24"/>
-        </w:rPr>
-        <w:t xml:space="preserve"> </w:t>
-      </w:r>
-      <w:r>
-        <w:rPr>
-          <w:sz w:val="24"/>
-          <w:szCs w:val="24"/>
-        </w:rPr>
-        <w:t>module-10_</w:t>
-      </w:r>
-      <w:r>
-        <w:rPr>
-          <w:sz w:val="24"/>
-          <w:szCs w:val="24"/>
-        </w:rPr>
-        <w:t>4</w:t>
-      </w:r>
-      <w:r>
-        <w:rPr>
-          <w:sz w:val="24"/>
-          <w:szCs w:val="24"/>
-        </w:rPr>
-        <w:t xml:space="preserve"> is about </w:t>
-      </w:r>
-      <w:r>
-        <w:rPr>
-          <w:sz w:val="24"/>
-          <w:szCs w:val="24"/>
-        </w:rPr>
-        <w:t xml:space="preserve">react </w:t>
+        <w:t xml:space="preserve"> starts here...</w:t>
+      </w:r>
+    </w:p>
+    <w:p>
+      <w:pPr>
+        <w:spacing w:after="0" w:line="276" w:lineRule="auto"/>
+        <w:rPr>
+          <w:sz w:val="24"/>
+          <w:szCs w:val="24"/>
+        </w:rPr>
+      </w:pPr>
+      <w:r>
+        <w:rPr>
+          <w:sz w:val="24"/>
+          <w:szCs w:val="24"/>
+        </w:rPr>
+        <w:t>tutorial: 15</w:t>
+      </w:r>
+      <w:r>
+        <w:rPr>
+          <w:sz w:val="24"/>
+          <w:szCs w:val="24"/>
+        </w:rPr>
+        <w:t xml:space="preserve"> –</w:t>
+      </w:r>
+      <w:r>
+        <w:rPr>
+          <w:sz w:val="24"/>
+          <w:szCs w:val="24"/>
+        </w:rPr>
+        <w:t xml:space="preserve"> 18</w:t>
+      </w:r>
+    </w:p>
+    <w:p>
+      <w:pPr>
+        <w:spacing w:after="0" w:line="276" w:lineRule="auto"/>
+        <w:rPr>
+          <w:sz w:val="24"/>
+          <w:szCs w:val="24"/>
+        </w:rPr>
+      </w:pPr>
+      <w:r>
+        <w:rPr>
+          <w:sz w:val="24"/>
+          <w:szCs w:val="24"/>
+        </w:rPr>
+        <w:t>context,,,</w:t>
+      </w:r>
+    </w:p>
+    <w:p>
+      <w:pPr>
+        <w:spacing w:after="0" w:line="276" w:lineRule="auto"/>
+        <w:rPr>
+          <w:sz w:val="24"/>
+          <w:szCs w:val="24"/>
+        </w:rPr>
+      </w:pPr>
+      <w:r>
+        <w:rPr>
+          <w:sz w:val="24"/>
+          <w:szCs w:val="24"/>
+        </w:rPr>
+        <w:t xml:space="preserve">pass data from a parent component to its descendant components, </w:t>
+      </w:r>
+    </w:p>
+    <w:p>
+      <w:pPr>
+        <w:spacing w:after="0" w:line="276" w:lineRule="auto"/>
+        <w:rPr>
+          <w:sz w:val="24"/>
+          <w:szCs w:val="24"/>
+        </w:rPr>
+      </w:pPr>
+      <w:r>
+        <w:rPr>
+          <w:sz w:val="24"/>
+          <w:szCs w:val="24"/>
+        </w:rPr>
+        <w:t xml:space="preserve">without the need to pass the data through props or intermediate components. =&gt; </w:t>
       </w:r>
       <w:proofErr w:type="spellStart"/>
       <w:r>
@@ -176,139 +309,95 @@
           <w:sz w:val="24"/>
           <w:szCs w:val="24"/>
         </w:rPr>
-        <w:t>useC</w:t>
-      </w:r>
-      <w:r>
-        <w:rPr>
-          <w:sz w:val="24"/>
-          <w:szCs w:val="24"/>
-        </w:rPr>
-        <w:t>ontext</w:t>
+        <w:t>createContext</w:t>
       </w:r>
       <w:proofErr w:type="spellEnd"/>
-      <w:r>
-        <w:rPr>
-          <w:sz w:val="24"/>
-          <w:szCs w:val="24"/>
-        </w:rPr>
-        <w:t xml:space="preserve"> hook</w:t>
-      </w:r>
-      <w:r>
-        <w:rPr>
-          <w:sz w:val="24"/>
-          <w:szCs w:val="24"/>
-        </w:rPr>
-        <w:t>.</w:t>
-      </w:r>
-    </w:p>
-    <w:p>
-      <w:pPr>
-        <w:spacing w:after="0" w:line="276" w:lineRule="auto"/>
-        <w:rPr>
-          <w:sz w:val="24"/>
-          <w:szCs w:val="24"/>
-        </w:rPr>
-      </w:pPr>
-      <w:r>
-        <w:rPr>
-          <w:sz w:val="24"/>
-          <w:szCs w:val="24"/>
-        </w:rPr>
-        <w:t>module 10_</w:t>
-      </w:r>
-      <w:r>
-        <w:rPr>
-          <w:sz w:val="24"/>
-          <w:szCs w:val="24"/>
-        </w:rPr>
-        <w:t>4</w:t>
-      </w:r>
-      <w:r>
-        <w:rPr>
-          <w:sz w:val="24"/>
-          <w:szCs w:val="24"/>
-        </w:rPr>
-        <w:t xml:space="preserve"> starts here...</w:t>
-      </w:r>
-    </w:p>
-    <w:p>
-      <w:pPr>
-        <w:spacing w:after="0" w:line="276" w:lineRule="auto"/>
-        <w:rPr>
-          <w:sz w:val="24"/>
-          <w:szCs w:val="24"/>
-        </w:rPr>
-      </w:pPr>
-      <w:r>
-        <w:rPr>
-          <w:sz w:val="24"/>
-          <w:szCs w:val="24"/>
-        </w:rPr>
-        <w:t>tutorial: 15</w:t>
-      </w:r>
-      <w:r>
-        <w:rPr>
-          <w:sz w:val="24"/>
-          <w:szCs w:val="24"/>
-        </w:rPr>
-        <w:t xml:space="preserve"> –</w:t>
-      </w:r>
-      <w:r>
-        <w:rPr>
-          <w:sz w:val="24"/>
-          <w:szCs w:val="24"/>
-        </w:rPr>
-        <w:t xml:space="preserve"> 18</w:t>
-      </w:r>
-    </w:p>
-    <w:p>
-      <w:pPr>
-        <w:spacing w:after="0" w:line="276" w:lineRule="auto"/>
-        <w:rPr>
-          <w:sz w:val="24"/>
-          <w:szCs w:val="24"/>
-        </w:rPr>
-      </w:pPr>
-      <w:proofErr w:type="gramStart"/>
-      <w:r>
-        <w:rPr>
-          <w:sz w:val="24"/>
-          <w:szCs w:val="24"/>
-        </w:rPr>
-        <w:t>context,,,</w:t>
-      </w:r>
-      <w:proofErr w:type="gramEnd"/>
-    </w:p>
-    <w:p>
-      <w:pPr>
-        <w:spacing w:after="0" w:line="276" w:lineRule="auto"/>
-        <w:rPr>
-          <w:sz w:val="24"/>
-          <w:szCs w:val="24"/>
-        </w:rPr>
-      </w:pPr>
-      <w:r>
-        <w:rPr>
-          <w:sz w:val="24"/>
-          <w:szCs w:val="24"/>
-        </w:rPr>
-        <w:t xml:space="preserve">pass data from a parent component to its descendant components, </w:t>
-      </w:r>
-    </w:p>
-    <w:p>
-      <w:pPr>
-        <w:spacing w:after="0" w:line="276" w:lineRule="auto"/>
-        <w:rPr>
-          <w:sz w:val="24"/>
-          <w:szCs w:val="24"/>
-        </w:rPr>
-      </w:pPr>
-      <w:r>
-        <w:rPr>
-          <w:sz w:val="24"/>
-          <w:szCs w:val="24"/>
-        </w:rPr>
-        <w:t xml:space="preserve">without the need to pass the data through props or intermediate components. =&gt; </w:t>
+    </w:p>
+    <w:p>
+      <w:pPr>
+        <w:spacing w:after="0" w:line="276" w:lineRule="auto"/>
+        <w:rPr>
+          <w:sz w:val="24"/>
+          <w:szCs w:val="24"/>
+        </w:rPr>
+      </w:pPr>
+    </w:p>
+    <w:p>
+      <w:pPr>
+        <w:spacing w:after="0" w:line="276" w:lineRule="auto"/>
+        <w:rPr>
+          <w:sz w:val="24"/>
+          <w:szCs w:val="24"/>
+        </w:rPr>
+      </w:pPr>
+      <w:r>
+        <w:rPr>
+          <w:sz w:val="24"/>
+          <w:szCs w:val="24"/>
+        </w:rPr>
+        <w:t xml:space="preserve">context can contain any value, it can be </w:t>
+      </w:r>
+      <w:r>
+        <w:rPr>
+          <w:sz w:val="24"/>
+          <w:szCs w:val="24"/>
+        </w:rPr>
+        <w:t>an</w:t>
+      </w:r>
+      <w:r>
+        <w:rPr>
+          <w:sz w:val="24"/>
+          <w:szCs w:val="24"/>
+        </w:rPr>
+        <w:t xml:space="preserve"> object also,</w:t>
+      </w:r>
+    </w:p>
+    <w:p>
+      <w:pPr>
+        <w:spacing w:after="0" w:line="276" w:lineRule="auto"/>
+        <w:rPr>
+          <w:sz w:val="24"/>
+          <w:szCs w:val="24"/>
+        </w:rPr>
+      </w:pPr>
+      <w:r>
+        <w:rPr>
+          <w:sz w:val="24"/>
+          <w:szCs w:val="24"/>
+        </w:rPr>
+        <w:t>context using context hook,,,</w:t>
+      </w:r>
+    </w:p>
+    <w:p>
+      <w:pPr>
+        <w:spacing w:after="0" w:line="276" w:lineRule="auto"/>
+        <w:rPr>
+          <w:sz w:val="24"/>
+          <w:szCs w:val="24"/>
+        </w:rPr>
+      </w:pPr>
+      <w:r>
+        <w:rPr>
+          <w:sz w:val="24"/>
+          <w:szCs w:val="24"/>
+        </w:rPr>
+        <w:t>but context is using separately, not in App.js</w:t>
+      </w:r>
+    </w:p>
+    <w:p>
+      <w:pPr>
+        <w:spacing w:after="0" w:line="276" w:lineRule="auto"/>
+        <w:rPr>
+          <w:sz w:val="24"/>
+          <w:szCs w:val="24"/>
+        </w:rPr>
+      </w:pPr>
+      <w:r>
+        <w:rPr>
+          <w:sz w:val="24"/>
+          <w:szCs w:val="24"/>
+        </w:rPr>
+        <w:t>a component named '</w:t>
       </w:r>
       <w:proofErr w:type="spellStart"/>
       <w:r>
@@ -316,108 +405,129 @@
           <w:sz w:val="24"/>
           <w:szCs w:val="24"/>
         </w:rPr>
+        <w:t>AuthContextProvider</w:t>
+      </w:r>
+      <w:proofErr w:type="spellEnd"/>
+      <w:r>
+        <w:rPr>
+          <w:sz w:val="24"/>
+          <w:szCs w:val="24"/>
+        </w:rPr>
+        <w:t xml:space="preserve">' is formed, &amp; wrapper up by &lt;App /&gt; component in index.js  </w:t>
+      </w:r>
+    </w:p>
+    <w:p>
+      <w:pPr>
+        <w:spacing w:after="0" w:line="276" w:lineRule="auto"/>
+        <w:rPr>
+          <w:sz w:val="24"/>
+          <w:szCs w:val="24"/>
+        </w:rPr>
+      </w:pPr>
+      <w:r>
+        <w:rPr>
+          <w:sz w:val="24"/>
+          <w:szCs w:val="24"/>
+        </w:rPr>
+        <w:t>---------</w:t>
+      </w:r>
+    </w:p>
+    <w:p>
+      <w:pPr>
+        <w:spacing w:after="0" w:line="276" w:lineRule="auto"/>
+        <w:rPr>
+          <w:sz w:val="24"/>
+          <w:szCs w:val="24"/>
+        </w:rPr>
+      </w:pPr>
+      <w:proofErr w:type="spellStart"/>
+      <w:r>
+        <w:rPr>
+          <w:sz w:val="24"/>
+          <w:szCs w:val="24"/>
+        </w:rPr>
         <w:t>createContext</w:t>
       </w:r>
       <w:proofErr w:type="spellEnd"/>
-    </w:p>
-    <w:p>
-      <w:pPr>
-        <w:spacing w:after="0" w:line="276" w:lineRule="auto"/>
-        <w:rPr>
-          <w:sz w:val="24"/>
-          <w:szCs w:val="24"/>
-        </w:rPr>
-      </w:pPr>
-    </w:p>
-    <w:p>
-      <w:pPr>
-        <w:spacing w:after="0" w:line="276" w:lineRule="auto"/>
-        <w:rPr>
-          <w:sz w:val="24"/>
-          <w:szCs w:val="24"/>
-        </w:rPr>
-      </w:pPr>
-      <w:r>
-        <w:rPr>
-          <w:sz w:val="24"/>
-          <w:szCs w:val="24"/>
-        </w:rPr>
-        <w:t xml:space="preserve">context can contain any value, it can be </w:t>
+      <w:r>
+        <w:rPr>
+          <w:sz w:val="24"/>
+          <w:szCs w:val="24"/>
+        </w:rPr>
+        <w:t xml:space="preserve"> =&gt;</w:t>
+      </w:r>
+    </w:p>
+    <w:p>
+      <w:pPr>
+        <w:spacing w:after="0" w:line="276" w:lineRule="auto"/>
+        <w:rPr>
+          <w:sz w:val="24"/>
+          <w:szCs w:val="24"/>
+        </w:rPr>
+      </w:pPr>
+      <w:r>
+        <w:rPr>
+          <w:sz w:val="24"/>
+          <w:szCs w:val="24"/>
+        </w:rPr>
+        <w:t>for using context thorough components, we have to do two things.</w:t>
+      </w:r>
+    </w:p>
+    <w:p>
+      <w:pPr>
+        <w:spacing w:after="0" w:line="276" w:lineRule="auto"/>
+        <w:rPr>
+          <w:sz w:val="24"/>
+          <w:szCs w:val="24"/>
+        </w:rPr>
+      </w:pPr>
+      <w:r>
+        <w:rPr>
+          <w:sz w:val="24"/>
+          <w:szCs w:val="24"/>
+        </w:rPr>
+        <w:t xml:space="preserve">we have to provide it &amp; we have to listen to it. </w:t>
+      </w:r>
+    </w:p>
+    <w:p>
+      <w:pPr>
+        <w:spacing w:after="0" w:line="276" w:lineRule="auto"/>
+        <w:rPr>
+          <w:sz w:val="24"/>
+          <w:szCs w:val="24"/>
+        </w:rPr>
+      </w:pPr>
+    </w:p>
+    <w:p>
+      <w:pPr>
+        <w:spacing w:after="0" w:line="276" w:lineRule="auto"/>
+        <w:rPr>
+          <w:sz w:val="24"/>
+          <w:szCs w:val="24"/>
+        </w:rPr>
+      </w:pPr>
+      <w:r>
+        <w:rPr>
+          <w:sz w:val="24"/>
+          <w:szCs w:val="24"/>
+        </w:rPr>
+        <w:t>&lt;</w:t>
       </w:r>
       <w:proofErr w:type="spellStart"/>
-      <w:proofErr w:type="gramStart"/>
-      <w:r>
-        <w:rPr>
-          <w:sz w:val="24"/>
-          <w:szCs w:val="24"/>
-        </w:rPr>
-        <w:t>a</w:t>
+      <w:r>
+        <w:rPr>
+          <w:sz w:val="24"/>
+          <w:szCs w:val="24"/>
+        </w:rPr>
+        <w:t>AuthContext.Provider</w:t>
       </w:r>
       <w:proofErr w:type="spellEnd"/>
-      <w:proofErr w:type="gramEnd"/>
-      <w:r>
-        <w:rPr>
-          <w:sz w:val="24"/>
-          <w:szCs w:val="24"/>
-        </w:rPr>
-        <w:t xml:space="preserve"> object also,</w:t>
-      </w:r>
-    </w:p>
-    <w:p>
-      <w:pPr>
-        <w:spacing w:after="0" w:line="276" w:lineRule="auto"/>
-        <w:rPr>
-          <w:sz w:val="24"/>
-          <w:szCs w:val="24"/>
-        </w:rPr>
-      </w:pPr>
-      <w:r>
-        <w:rPr>
-          <w:sz w:val="24"/>
-          <w:szCs w:val="24"/>
-        </w:rPr>
-        <w:t xml:space="preserve">context using context </w:t>
-      </w:r>
-      <w:proofErr w:type="gramStart"/>
-      <w:r>
-        <w:rPr>
-          <w:sz w:val="24"/>
-          <w:szCs w:val="24"/>
-        </w:rPr>
-        <w:t>hook,,,</w:t>
-      </w:r>
-      <w:proofErr w:type="gramEnd"/>
-    </w:p>
-    <w:p>
-      <w:pPr>
-        <w:spacing w:after="0" w:line="276" w:lineRule="auto"/>
-        <w:rPr>
-          <w:sz w:val="24"/>
-          <w:szCs w:val="24"/>
-        </w:rPr>
-      </w:pPr>
-      <w:r>
-        <w:rPr>
-          <w:sz w:val="24"/>
-          <w:szCs w:val="24"/>
-        </w:rPr>
-        <w:t>but context is using separately, not in App.js</w:t>
-      </w:r>
-    </w:p>
-    <w:p>
-      <w:pPr>
-        <w:spacing w:after="0" w:line="276" w:lineRule="auto"/>
-        <w:rPr>
-          <w:sz w:val="24"/>
-          <w:szCs w:val="24"/>
-        </w:rPr>
-      </w:pPr>
-      <w:r>
-        <w:rPr>
-          <w:sz w:val="24"/>
-          <w:szCs w:val="24"/>
-        </w:rPr>
-        <w:t>a component named '</w:t>
+      <w:r>
+        <w:rPr>
+          <w:sz w:val="24"/>
+          <w:szCs w:val="24"/>
+        </w:rPr>
+        <w:t xml:space="preserve"> value={CONTEXT}&gt; = this provides the context through the </w:t>
       </w:r>
       <w:proofErr w:type="spellStart"/>
       <w:r>
@@ -425,7 +535,7 @@
           <w:sz w:val="24"/>
           <w:szCs w:val="24"/>
         </w:rPr>
-        <w:t>AuthContextProvider</w:t>
+        <w:t>childs</w:t>
       </w:r>
       <w:proofErr w:type="spellEnd"/>
       <w:r>
@@ -433,40 +543,56 @@
           <w:sz w:val="24"/>
           <w:szCs w:val="24"/>
         </w:rPr>
-        <w:t xml:space="preserve">' is formed, &amp; wrapper up by &lt;App /&gt; component in index.js  </w:t>
-      </w:r>
-    </w:p>
-    <w:p>
-      <w:pPr>
-        <w:spacing w:after="0" w:line="276" w:lineRule="auto"/>
-        <w:rPr>
-          <w:sz w:val="24"/>
-          <w:szCs w:val="24"/>
-        </w:rPr>
-      </w:pPr>
-      <w:r>
-        <w:rPr>
-          <w:sz w:val="24"/>
-          <w:szCs w:val="24"/>
-        </w:rPr>
-        <w:t>---------</w:t>
-      </w:r>
-    </w:p>
-    <w:p>
-      <w:pPr>
-        <w:spacing w:after="0" w:line="276" w:lineRule="auto"/>
-        <w:rPr>
-          <w:sz w:val="24"/>
-          <w:szCs w:val="24"/>
-        </w:rPr>
-      </w:pPr>
+        <w:t xml:space="preserve"> &amp; 'value' is a keyword here.</w:t>
+      </w:r>
+    </w:p>
+    <w:p>
+      <w:pPr>
+        <w:spacing w:after="0" w:line="276" w:lineRule="auto"/>
+        <w:rPr>
+          <w:sz w:val="24"/>
+          <w:szCs w:val="24"/>
+        </w:rPr>
+      </w:pPr>
+    </w:p>
+    <w:p>
+      <w:pPr>
+        <w:spacing w:after="0" w:line="276" w:lineRule="auto"/>
+        <w:rPr>
+          <w:sz w:val="24"/>
+          <w:szCs w:val="24"/>
+        </w:rPr>
+      </w:pPr>
+      <w:r>
+        <w:rPr>
+          <w:sz w:val="24"/>
+          <w:szCs w:val="24"/>
+        </w:rPr>
+        <w:t>again, there are also two ways to listen the context.</w:t>
+      </w:r>
+    </w:p>
+    <w:p>
+      <w:pPr>
+        <w:spacing w:after="0" w:line="276" w:lineRule="auto"/>
+        <w:rPr>
+          <w:sz w:val="24"/>
+          <w:szCs w:val="24"/>
+        </w:rPr>
+      </w:pPr>
+      <w:r>
+        <w:rPr>
+          <w:sz w:val="24"/>
+          <w:szCs w:val="24"/>
+        </w:rPr>
+        <w:t>&lt;</w:t>
+      </w:r>
       <w:proofErr w:type="spellStart"/>
       <w:r>
         <w:rPr>
           <w:sz w:val="24"/>
           <w:szCs w:val="24"/>
         </w:rPr>
-        <w:t>createContext</w:t>
+        <w:t>AuthContext.Consumer</w:t>
       </w:r>
       <w:proofErr w:type="spellEnd"/>
       <w:r>
@@ -474,72 +600,40 @@
           <w:sz w:val="24"/>
           <w:szCs w:val="24"/>
         </w:rPr>
-        <w:t xml:space="preserve"> =&gt;</w:t>
-      </w:r>
-    </w:p>
-    <w:p>
-      <w:pPr>
-        <w:spacing w:after="0" w:line="276" w:lineRule="auto"/>
-        <w:rPr>
-          <w:sz w:val="24"/>
-          <w:szCs w:val="24"/>
-        </w:rPr>
-      </w:pPr>
-      <w:r>
-        <w:rPr>
-          <w:sz w:val="24"/>
-          <w:szCs w:val="24"/>
-        </w:rPr>
-        <w:t>for using context thorough components, we have to do two things.</w:t>
-      </w:r>
-    </w:p>
-    <w:p>
-      <w:pPr>
-        <w:spacing w:after="0" w:line="276" w:lineRule="auto"/>
-        <w:rPr>
-          <w:sz w:val="24"/>
-          <w:szCs w:val="24"/>
-        </w:rPr>
-      </w:pPr>
-      <w:r>
-        <w:rPr>
-          <w:sz w:val="24"/>
-          <w:szCs w:val="24"/>
-        </w:rPr>
-        <w:t xml:space="preserve">we have to provide it &amp; we have to listen to it. </w:t>
-      </w:r>
-    </w:p>
-    <w:p>
-      <w:pPr>
-        <w:spacing w:after="0" w:line="276" w:lineRule="auto"/>
-        <w:rPr>
-          <w:sz w:val="24"/>
-          <w:szCs w:val="24"/>
-        </w:rPr>
-      </w:pPr>
-    </w:p>
-    <w:p>
-      <w:pPr>
-        <w:spacing w:after="0" w:line="276" w:lineRule="auto"/>
-        <w:rPr>
-          <w:sz w:val="24"/>
-          <w:szCs w:val="24"/>
-        </w:rPr>
-      </w:pPr>
-      <w:r>
-        <w:rPr>
-          <w:sz w:val="24"/>
-          <w:szCs w:val="24"/>
-        </w:rPr>
-        <w:t>&lt;</w:t>
-      </w:r>
+        <w:t>&gt; {(context) =&gt; {}}  ---&gt;&gt;&gt; Consumer takes a child which returns a function &amp; that function holds the context.</w:t>
+      </w:r>
+    </w:p>
+    <w:p>
+      <w:pPr>
+        <w:spacing w:after="0" w:line="276" w:lineRule="auto"/>
+        <w:rPr>
+          <w:sz w:val="24"/>
+          <w:szCs w:val="24"/>
+        </w:rPr>
+      </w:pPr>
+      <w:r>
+        <w:rPr>
+          <w:sz w:val="24"/>
+          <w:szCs w:val="24"/>
+        </w:rPr>
+        <w:t>&amp;</w:t>
+      </w:r>
+    </w:p>
+    <w:p>
+      <w:pPr>
+        <w:spacing w:after="0" w:line="276" w:lineRule="auto"/>
+        <w:rPr>
+          <w:sz w:val="24"/>
+          <w:szCs w:val="24"/>
+        </w:rPr>
+      </w:pPr>
       <w:proofErr w:type="spellStart"/>
       <w:r>
         <w:rPr>
           <w:sz w:val="24"/>
           <w:szCs w:val="24"/>
         </w:rPr>
-        <w:t>AuthContext.Provider</w:t>
+        <w:t>useContext</w:t>
       </w:r>
       <w:proofErr w:type="spellEnd"/>
       <w:r>
@@ -547,7 +641,21 @@
           <w:sz w:val="24"/>
           <w:szCs w:val="24"/>
         </w:rPr>
-        <w:t xml:space="preserve"> value={CONTEXT}&gt; = this provides the context through the </w:t>
+        <w:t xml:space="preserve"> hook -</w:t>
+      </w:r>
+      <w:r>
+        <w:rPr>
+          <w:sz w:val="24"/>
+          <w:szCs w:val="24"/>
+        </w:rPr>
+        <w:t>--&gt;</w:t>
+      </w:r>
+      <w:r>
+        <w:rPr>
+          <w:sz w:val="24"/>
+          <w:szCs w:val="24"/>
+        </w:rPr>
+        <w:t xml:space="preserve">&gt;&gt; const </w:t>
       </w:r>
       <w:proofErr w:type="spellStart"/>
       <w:r>
@@ -555,7 +663,7 @@
           <w:sz w:val="24"/>
           <w:szCs w:val="24"/>
         </w:rPr>
-        <w:t>childs</w:t>
+        <w:t>ctx</w:t>
       </w:r>
       <w:proofErr w:type="spellEnd"/>
       <w:r>
@@ -563,48 +671,7 @@
           <w:sz w:val="24"/>
           <w:szCs w:val="24"/>
         </w:rPr>
-        <w:t xml:space="preserve"> &amp; 'value' is a keyword here.</w:t>
-      </w:r>
-    </w:p>
-    <w:p>
-      <w:pPr>
-        <w:spacing w:after="0" w:line="276" w:lineRule="auto"/>
-        <w:rPr>
-          <w:sz w:val="24"/>
-          <w:szCs w:val="24"/>
-        </w:rPr>
-      </w:pPr>
-    </w:p>
-    <w:p>
-      <w:pPr>
-        <w:spacing w:after="0" w:line="276" w:lineRule="auto"/>
-        <w:rPr>
-          <w:sz w:val="24"/>
-          <w:szCs w:val="24"/>
-        </w:rPr>
-      </w:pPr>
-      <w:r>
-        <w:rPr>
-          <w:sz w:val="24"/>
-          <w:szCs w:val="24"/>
-        </w:rPr>
-        <w:t>again, there are also two ways to listen the context.</w:t>
-      </w:r>
-    </w:p>
-    <w:p>
-      <w:pPr>
-        <w:spacing w:after="0" w:line="276" w:lineRule="auto"/>
-        <w:rPr>
-          <w:sz w:val="24"/>
-          <w:szCs w:val="24"/>
-        </w:rPr>
-      </w:pPr>
-      <w:r>
-        <w:rPr>
-          <w:sz w:val="24"/>
-          <w:szCs w:val="24"/>
-        </w:rPr>
-        <w:t>&lt;</w:t>
+        <w:t xml:space="preserve"> = </w:t>
       </w:r>
       <w:proofErr w:type="spellStart"/>
       <w:r>
@@ -612,7 +679,7 @@
           <w:sz w:val="24"/>
           <w:szCs w:val="24"/>
         </w:rPr>
-        <w:t>AuthContext.Consumer</w:t>
+        <w:t>useContext</w:t>
       </w:r>
       <w:proofErr w:type="spellEnd"/>
       <w:r>
@@ -620,119 +687,7 @@
           <w:sz w:val="24"/>
           <w:szCs w:val="24"/>
         </w:rPr>
-        <w:t>&gt; {(context) =&gt; {</w:t>
-      </w:r>
-      <w:proofErr w:type="gramStart"/>
-      <w:r>
-        <w:rPr>
-          <w:sz w:val="24"/>
-          <w:szCs w:val="24"/>
-        </w:rPr>
-        <w:t>}}  ---</w:t>
-      </w:r>
-      <w:proofErr w:type="gramEnd"/>
-      <w:r>
-        <w:rPr>
-          <w:sz w:val="24"/>
-          <w:szCs w:val="24"/>
-        </w:rPr>
-        <w:t>&gt;&gt;&gt; Consumer takes a child which returns a function &amp; that function holds the context.</w:t>
-      </w:r>
-    </w:p>
-    <w:p>
-      <w:pPr>
-        <w:spacing w:after="0" w:line="276" w:lineRule="auto"/>
-        <w:rPr>
-          <w:sz w:val="24"/>
-          <w:szCs w:val="24"/>
-        </w:rPr>
-      </w:pPr>
-      <w:r>
-        <w:rPr>
-          <w:sz w:val="24"/>
-          <w:szCs w:val="24"/>
-        </w:rPr>
-        <w:t>&amp;</w:t>
-      </w:r>
-    </w:p>
-    <w:p>
-      <w:pPr>
-        <w:spacing w:after="0" w:line="276" w:lineRule="auto"/>
-        <w:rPr>
-          <w:sz w:val="24"/>
-          <w:szCs w:val="24"/>
-        </w:rPr>
-      </w:pPr>
-      <w:proofErr w:type="spellStart"/>
-      <w:r>
-        <w:rPr>
-          <w:sz w:val="24"/>
-          <w:szCs w:val="24"/>
-        </w:rPr>
-        <w:t>useContext</w:t>
-      </w:r>
-      <w:proofErr w:type="spellEnd"/>
-      <w:r>
-        <w:rPr>
-          <w:sz w:val="24"/>
-          <w:szCs w:val="24"/>
-        </w:rPr>
-        <w:t xml:space="preserve"> hook -</w:t>
-      </w:r>
-      <w:r>
-        <w:rPr>
-          <w:sz w:val="24"/>
-          <w:szCs w:val="24"/>
-        </w:rPr>
-        <w:t>--&gt;</w:t>
-      </w:r>
-      <w:r>
-        <w:rPr>
-          <w:sz w:val="24"/>
-          <w:szCs w:val="24"/>
-        </w:rPr>
-        <w:t xml:space="preserve">&gt;&gt; const </w:t>
-      </w:r>
-      <w:proofErr w:type="spellStart"/>
-      <w:r>
-        <w:rPr>
-          <w:sz w:val="24"/>
-          <w:szCs w:val="24"/>
-        </w:rPr>
-        <w:t>ctx</w:t>
-      </w:r>
-      <w:proofErr w:type="spellEnd"/>
-      <w:r>
-        <w:rPr>
-          <w:sz w:val="24"/>
-          <w:szCs w:val="24"/>
-        </w:rPr>
-        <w:t xml:space="preserve"> = </w:t>
-      </w:r>
-      <w:proofErr w:type="spellStart"/>
-      <w:proofErr w:type="gramStart"/>
-      <w:r>
-        <w:rPr>
-          <w:sz w:val="24"/>
-          <w:szCs w:val="24"/>
-        </w:rPr>
-        <w:t>useContext</w:t>
-      </w:r>
-      <w:proofErr w:type="spellEnd"/>
-      <w:r>
-        <w:rPr>
-          <w:sz w:val="24"/>
-          <w:szCs w:val="24"/>
-        </w:rPr>
-        <w:t>(</w:t>
-      </w:r>
-      <w:proofErr w:type="gramEnd"/>
-      <w:r>
-        <w:rPr>
-          <w:sz w:val="24"/>
-          <w:szCs w:val="24"/>
-        </w:rPr>
-        <w:t xml:space="preserve">CONTEXT) **we can access our context in this way** </w:t>
+        <w:t xml:space="preserve">(CONTEXT) **we can access our context in this way** </w:t>
       </w:r>
     </w:p>
     <w:p>

</xml_diff>